<commit_message>
Updated as of 03/03 11am
</commit_message>
<xml_diff>
--- a/12 Chunked Design/Chunked.docx
+++ b/12 Chunked Design/Chunked.docx
@@ -103,14 +103,10 @@
               <w:rPr>
                 <w:b/>
               </w:rPr>
-              <w:t>Game Preparation</w:t>
-            </w:r>
-            <w:r>
-              <w:rPr>
-                <w:b/>
-              </w:rPr>
-              <w:t xml:space="preserve"> (Randomization Elements)</w:t>
-            </w:r>
+              <w:t>Turn Management System</w:t>
+            </w:r>
+            <w:bookmarkStart w:id="0" w:name="_GoBack"/>
+            <w:bookmarkEnd w:id="0"/>
           </w:p>
         </w:tc>
         <w:tc>
@@ -315,19 +311,11 @@
                 <w:b/>
               </w:rPr>
             </w:pPr>
-            <w:proofErr w:type="spellStart"/>
-            <w:r>
-              <w:rPr>
-                <w:b/>
-              </w:rPr>
-              <w:t>Piece</w:t>
-            </w:r>
-            <w:proofErr w:type="spellEnd"/>
-            <w:r>
-              <w:rPr>
-                <w:b/>
-              </w:rPr>
-              <w:t xml:space="preserve"> Movement</w:t>
+            <w:r>
+              <w:rPr>
+                <w:b/>
+              </w:rPr>
+              <w:t>Piece Movement</w:t>
             </w:r>
           </w:p>
         </w:tc>
@@ -389,8 +377,6 @@
           <w:b/>
         </w:rPr>
       </w:pPr>
-      <w:bookmarkStart w:id="0" w:name="_GoBack"/>
-      <w:bookmarkEnd w:id="0"/>
     </w:p>
     <w:tbl>
       <w:tblPr>

</xml_diff>